<commit_message>
realised stack in array form
</commit_message>
<xml_diff>
--- a/4/Otchet_LR_4_Murzabekov_35B.docx
+++ b/4/Otchet_LR_4_Murzabekov_35B.docx
@@ -402,11 +402,31 @@
         <w:jc w:val="center"/>
         <w:rPr>
           <w:rFonts w:ascii="Times New Roman" w:eastAsia="Times New Roman" w:hAnsi="Times New Roman" w:cs="Times New Roman"/>
-          <w:color w:val="000000" w:themeColor="text1"/>
-          <w:sz w:val="28"/>
-          <w:szCs w:val="28"/>
-        </w:rPr>
-      </w:pPr>
+          <w:color w:val="FF0000"/>
+          <w:sz w:val="28"/>
+          <w:szCs w:val="28"/>
+        </w:rPr>
+      </w:pPr>
+      <w:proofErr w:type="spellStart"/>
+      <w:r>
+        <w:rPr>
+          <w:rFonts w:ascii="Times New Roman" w:eastAsia="Times New Roman" w:hAnsi="Times New Roman" w:cs="Times New Roman"/>
+          <w:color w:val="FF0000"/>
+          <w:sz w:val="28"/>
+          <w:szCs w:val="28"/>
+        </w:rPr>
+        <w:t>ИСПРаВИТЬ</w:t>
+      </w:r>
+      <w:proofErr w:type="spellEnd"/>
+      <w:r>
+        <w:rPr>
+          <w:rFonts w:ascii="Times New Roman" w:eastAsia="Times New Roman" w:hAnsi="Times New Roman" w:cs="Times New Roman"/>
+          <w:color w:val="FF0000"/>
+          <w:sz w:val="28"/>
+          <w:szCs w:val="28"/>
+        </w:rPr>
+        <w:t>!</w:t>
+      </w:r>
     </w:p>
     <w:p>
       <w:pPr>
@@ -769,7 +789,7 @@
           <w:color w:val="000000" w:themeColor="text1"/>
           <w:sz w:val="28"/>
           <w:szCs w:val="28"/>
-          <w:lang w:val="en-US"/>
+          <w:lang w:val="ru-RU"/>
         </w:rPr>
         <w:t xml:space="preserve"> </w:t>
       </w:r>
@@ -7894,11 +7914,11 @@
         <w:pStyle w:val="a5"/>
         <w:shd w:val="clear" w:color="auto" w:fill="FFFFFF"/>
         <w:spacing w:before="120" w:beforeAutospacing="0" w:after="120" w:afterAutospacing="0"/>
+        <w:ind w:firstLine="360"/>
         <w:rPr>
           <w:color w:val="202122"/>
           <w:sz w:val="28"/>
           <w:szCs w:val="28"/>
-          <w:shd w:val="clear" w:color="auto" w:fill="FFFFFF"/>
         </w:rPr>
       </w:pPr>
       <w:r>
@@ -7908,75 +7928,234 @@
           <w:color w:val="202122"/>
           <w:sz w:val="28"/>
           <w:szCs w:val="28"/>
-          <w:shd w:val="clear" w:color="auto" w:fill="FFFFFF"/>
-        </w:rPr>
-        <w:t>Разрежённая матрица</w:t>
+        </w:rPr>
+        <w:t>Стек</w:t>
       </w:r>
       <w:r>
         <w:rPr>
           <w:color w:val="202122"/>
           <w:sz w:val="28"/>
           <w:szCs w:val="28"/>
-          <w:shd w:val="clear" w:color="auto" w:fill="FFFFFF"/>
-        </w:rPr>
-        <w:t> — </w:t>
-      </w:r>
-      <w:r>
-        <w:rPr>
-          <w:sz w:val="28"/>
-          <w:szCs w:val="28"/>
-          <w:shd w:val="clear" w:color="auto" w:fill="FFFFFF"/>
-        </w:rPr>
-        <w:t>матрица</w:t>
-      </w:r>
+        </w:rPr>
+        <w:t> (</w:t>
+      </w:r>
+      <w:hyperlink r:id="rId6" w:tooltip="Английский язык" w:history="1">
+        <w:r>
+          <w:rPr>
+            <w:rStyle w:val="a6"/>
+            <w:color w:val="0645AD"/>
+            <w:sz w:val="28"/>
+            <w:szCs w:val="28"/>
+          </w:rPr>
+          <w:t>англ.</w:t>
+        </w:r>
+      </w:hyperlink>
       <w:r>
         <w:rPr>
           <w:color w:val="202122"/>
           <w:sz w:val="28"/>
           <w:szCs w:val="28"/>
-          <w:shd w:val="clear" w:color="auto" w:fill="FFFFFF"/>
-        </w:rPr>
-        <w:t> с преимущественно нулевыми элемента</w:t>
-      </w:r>
-      <w:r>
-        <w:rPr>
-          <w:color w:val="202122"/>
-          <w:sz w:val="28"/>
-          <w:szCs w:val="28"/>
-          <w:shd w:val="clear" w:color="auto" w:fill="FFFFFF"/>
-        </w:rPr>
-        <w:t>ми. В противном случае, если бо</w:t>
-      </w:r>
-      <w:r>
-        <w:rPr>
-          <w:color w:val="202122"/>
-          <w:sz w:val="28"/>
-          <w:szCs w:val="28"/>
-          <w:shd w:val="clear" w:color="auto" w:fill="FFFFFF"/>
-        </w:rPr>
-        <w:t>льшая часть элементов матрицы ненулевые, матрица считается </w:t>
-      </w:r>
-      <w:r>
-        <w:rPr>
-          <w:b/>
-          <w:bCs/>
+        </w:rPr>
+        <w:t> </w:t>
+      </w:r>
+      <w:r>
+        <w:rPr>
           <w:i/>
           <w:iCs/>
           <w:color w:val="202122"/>
           <w:sz w:val="28"/>
           <w:szCs w:val="28"/>
-          <w:shd w:val="clear" w:color="auto" w:fill="FFFFFF"/>
-        </w:rPr>
-        <w:t>плотной</w:t>
+          <w:lang w:val="en"/>
+        </w:rPr>
+        <w:t>stack</w:t>
       </w:r>
       <w:r>
         <w:rPr>
           <w:color w:val="202122"/>
           <w:sz w:val="28"/>
           <w:szCs w:val="28"/>
-          <w:shd w:val="clear" w:color="auto" w:fill="FFFFFF"/>
-        </w:rPr>
-        <w:t>.</w:t>
+        </w:rPr>
+        <w:t> — стопка; читается </w:t>
+      </w:r>
+      <w:proofErr w:type="spellStart"/>
+      <w:r>
+        <w:rPr>
+          <w:i/>
+          <w:iCs/>
+          <w:color w:val="202122"/>
+          <w:sz w:val="28"/>
+          <w:szCs w:val="28"/>
+        </w:rPr>
+        <w:t>стэк</w:t>
+      </w:r>
+      <w:proofErr w:type="spellEnd"/>
+      <w:r>
+        <w:rPr>
+          <w:color w:val="202122"/>
+          <w:sz w:val="28"/>
+          <w:szCs w:val="28"/>
+        </w:rPr>
+        <w:t>) — </w:t>
+      </w:r>
+      <w:hyperlink r:id="rId7" w:tooltip="Абстрактный тип данных" w:history="1">
+        <w:r>
+          <w:rPr>
+            <w:rStyle w:val="a6"/>
+            <w:color w:val="0645AD"/>
+            <w:sz w:val="28"/>
+            <w:szCs w:val="28"/>
+          </w:rPr>
+          <w:t>абстрактный тип данных</w:t>
+        </w:r>
+      </w:hyperlink>
+      <w:r>
+        <w:rPr>
+          <w:color w:val="202122"/>
+          <w:sz w:val="28"/>
+          <w:szCs w:val="28"/>
+        </w:rPr>
+        <w:t>, представляющий собой </w:t>
+      </w:r>
+      <w:hyperlink r:id="rId8" w:tooltip="Список (информатика)" w:history="1">
+        <w:r>
+          <w:rPr>
+            <w:rStyle w:val="a6"/>
+            <w:color w:val="0645AD"/>
+            <w:sz w:val="28"/>
+            <w:szCs w:val="28"/>
+          </w:rPr>
+          <w:t>список элементов</w:t>
+        </w:r>
+      </w:hyperlink>
+      <w:r>
+        <w:rPr>
+          <w:color w:val="202122"/>
+          <w:sz w:val="28"/>
+          <w:szCs w:val="28"/>
+        </w:rPr>
+        <w:t>, организованных по принципу </w:t>
+      </w:r>
+      <w:hyperlink r:id="rId9" w:tooltip="LIFO" w:history="1">
+        <w:r>
+          <w:rPr>
+            <w:rStyle w:val="a6"/>
+            <w:i/>
+            <w:iCs/>
+            <w:color w:val="0645AD"/>
+            <w:sz w:val="28"/>
+            <w:szCs w:val="28"/>
+          </w:rPr>
+          <w:t>LIFO</w:t>
+        </w:r>
+      </w:hyperlink>
+      <w:r>
+        <w:rPr>
+          <w:color w:val="202122"/>
+          <w:sz w:val="28"/>
+          <w:szCs w:val="28"/>
+        </w:rPr>
+        <w:t> (</w:t>
+      </w:r>
+      <w:hyperlink r:id="rId10" w:tooltip="Английский язык" w:history="1">
+        <w:r>
+          <w:rPr>
+            <w:rStyle w:val="a6"/>
+            <w:color w:val="0645AD"/>
+            <w:sz w:val="28"/>
+            <w:szCs w:val="28"/>
+          </w:rPr>
+          <w:t>англ.</w:t>
+        </w:r>
+      </w:hyperlink>
+      <w:r>
+        <w:rPr>
+          <w:color w:val="202122"/>
+          <w:sz w:val="28"/>
+          <w:szCs w:val="28"/>
+        </w:rPr>
+        <w:t> </w:t>
+      </w:r>
+      <w:r>
+        <w:rPr>
+          <w:i/>
+          <w:iCs/>
+          <w:color w:val="202122"/>
+          <w:sz w:val="28"/>
+          <w:szCs w:val="28"/>
+          <w:lang w:val="en"/>
+        </w:rPr>
+        <w:t>last</w:t>
+      </w:r>
+      <w:r>
+        <w:rPr>
+          <w:i/>
+          <w:iCs/>
+          <w:color w:val="202122"/>
+          <w:sz w:val="28"/>
+          <w:szCs w:val="28"/>
+        </w:rPr>
+        <w:t xml:space="preserve"> </w:t>
+      </w:r>
+      <w:r>
+        <w:rPr>
+          <w:i/>
+          <w:iCs/>
+          <w:color w:val="202122"/>
+          <w:sz w:val="28"/>
+          <w:szCs w:val="28"/>
+          <w:lang w:val="en"/>
+        </w:rPr>
+        <w:t>in</w:t>
+      </w:r>
+      <w:r>
+        <w:rPr>
+          <w:i/>
+          <w:iCs/>
+          <w:color w:val="202122"/>
+          <w:sz w:val="28"/>
+          <w:szCs w:val="28"/>
+        </w:rPr>
+        <w:t xml:space="preserve"> — </w:t>
+      </w:r>
+      <w:r>
+        <w:rPr>
+          <w:i/>
+          <w:iCs/>
+          <w:color w:val="202122"/>
+          <w:sz w:val="28"/>
+          <w:szCs w:val="28"/>
+          <w:lang w:val="en"/>
+        </w:rPr>
+        <w:t>first</w:t>
+      </w:r>
+      <w:r>
+        <w:rPr>
+          <w:i/>
+          <w:iCs/>
+          <w:color w:val="202122"/>
+          <w:sz w:val="28"/>
+          <w:szCs w:val="28"/>
+        </w:rPr>
+        <w:t xml:space="preserve"> </w:t>
+      </w:r>
+      <w:r>
+        <w:rPr>
+          <w:i/>
+          <w:iCs/>
+          <w:color w:val="202122"/>
+          <w:sz w:val="28"/>
+          <w:szCs w:val="28"/>
+          <w:lang w:val="en"/>
+        </w:rPr>
+        <w:t>out</w:t>
+      </w:r>
+      <w:r>
+        <w:rPr>
+          <w:color w:val="202122"/>
+          <w:sz w:val="28"/>
+          <w:szCs w:val="28"/>
+        </w:rPr>
+        <w:t>, «последним пришёл — первым вышел»).</w:t>
       </w:r>
     </w:p>
     <w:p>
@@ -7988,110 +8167,15 @@
           <w:color w:val="202122"/>
           <w:sz w:val="28"/>
           <w:szCs w:val="28"/>
-          <w:shd w:val="clear" w:color="auto" w:fill="FFFFFF"/>
-        </w:rPr>
-      </w:pPr>
-      <w:r>
-        <w:rPr>
-          <w:b/>
-          <w:bCs/>
+        </w:rPr>
+      </w:pPr>
+      <w:r>
+        <w:rPr>
           <w:color w:val="202122"/>
           <w:sz w:val="28"/>
           <w:szCs w:val="28"/>
         </w:rPr>
-        <w:t xml:space="preserve">Словарь по ключам (DOK - </w:t>
-      </w:r>
-      <w:proofErr w:type="spellStart"/>
-      <w:r>
-        <w:rPr>
-          <w:b/>
-          <w:bCs/>
-          <w:color w:val="202122"/>
-          <w:sz w:val="28"/>
-          <w:szCs w:val="28"/>
-        </w:rPr>
-        <w:t>Dictionary</w:t>
-      </w:r>
-      <w:proofErr w:type="spellEnd"/>
-      <w:r>
-        <w:rPr>
-          <w:b/>
-          <w:bCs/>
-          <w:color w:val="202122"/>
-          <w:sz w:val="28"/>
-          <w:szCs w:val="28"/>
-        </w:rPr>
-        <w:t xml:space="preserve"> </w:t>
-      </w:r>
-      <w:proofErr w:type="spellStart"/>
-      <w:r>
-        <w:rPr>
-          <w:b/>
-          <w:bCs/>
-          <w:color w:val="202122"/>
-          <w:sz w:val="28"/>
-          <w:szCs w:val="28"/>
-        </w:rPr>
-        <w:t>of</w:t>
-      </w:r>
-      <w:proofErr w:type="spellEnd"/>
-      <w:r>
-        <w:rPr>
-          <w:b/>
-          <w:bCs/>
-          <w:color w:val="202122"/>
-          <w:sz w:val="28"/>
-          <w:szCs w:val="28"/>
-        </w:rPr>
-        <w:t xml:space="preserve"> </w:t>
-      </w:r>
-      <w:proofErr w:type="spellStart"/>
-      <w:r>
-        <w:rPr>
-          <w:b/>
-          <w:bCs/>
-          <w:color w:val="202122"/>
-          <w:sz w:val="28"/>
-          <w:szCs w:val="28"/>
-        </w:rPr>
-        <w:t>Keys</w:t>
-      </w:r>
-      <w:proofErr w:type="spellEnd"/>
-      <w:r>
-        <w:rPr>
-          <w:b/>
-          <w:bCs/>
-          <w:color w:val="202122"/>
-          <w:sz w:val="28"/>
-          <w:szCs w:val="28"/>
-        </w:rPr>
-        <w:t>)</w:t>
-      </w:r>
-      <w:r>
-        <w:rPr>
-          <w:color w:val="202122"/>
-          <w:sz w:val="28"/>
-          <w:szCs w:val="28"/>
-        </w:rPr>
-        <w:t> строится как словарь, где ключ — это пара (</w:t>
-      </w:r>
-      <w:r>
-        <w:rPr>
-          <w:i/>
-          <w:iCs/>
-          <w:color w:val="202122"/>
-          <w:sz w:val="28"/>
-          <w:szCs w:val="28"/>
-        </w:rPr>
-        <w:t>строка, столбец</w:t>
-      </w:r>
-      <w:r>
-        <w:rPr>
-          <w:color w:val="202122"/>
-          <w:sz w:val="28"/>
-          <w:szCs w:val="28"/>
-        </w:rPr>
-        <w:t>), а значение — это соответствующий строке и столбцу элемент матрицы.</w:t>
+        <w:t>Чаще всего принцип работы стека сравнивают со стопкой тарелок: чтобы взять вторую сверху, нужно снять верхнюю</w:t>
       </w:r>
     </w:p>
     <w:p>
@@ -8106,200 +8190,6 @@
           <w:shd w:val="clear" w:color="auto" w:fill="FFFFFF"/>
         </w:rPr>
       </w:pPr>
-      <w:r>
-        <w:rPr>
-          <w:b/>
-          <w:bCs/>
-          <w:color w:val="202122"/>
-          <w:sz w:val="28"/>
-          <w:szCs w:val="28"/>
-        </w:rPr>
-        <w:t xml:space="preserve">Список списков (LIL - </w:t>
-      </w:r>
-      <w:proofErr w:type="spellStart"/>
-      <w:r>
-        <w:rPr>
-          <w:b/>
-          <w:bCs/>
-          <w:color w:val="202122"/>
-          <w:sz w:val="28"/>
-          <w:szCs w:val="28"/>
-        </w:rPr>
-        <w:t>List</w:t>
-      </w:r>
-      <w:proofErr w:type="spellEnd"/>
-      <w:r>
-        <w:rPr>
-          <w:b/>
-          <w:bCs/>
-          <w:color w:val="202122"/>
-          <w:sz w:val="28"/>
-          <w:szCs w:val="28"/>
-        </w:rPr>
-        <w:t xml:space="preserve"> </w:t>
-      </w:r>
-      <w:proofErr w:type="spellStart"/>
-      <w:r>
-        <w:rPr>
-          <w:b/>
-          <w:bCs/>
-          <w:color w:val="202122"/>
-          <w:sz w:val="28"/>
-          <w:szCs w:val="28"/>
-        </w:rPr>
-        <w:t>of</w:t>
-      </w:r>
-      <w:proofErr w:type="spellEnd"/>
-      <w:r>
-        <w:rPr>
-          <w:b/>
-          <w:bCs/>
-          <w:color w:val="202122"/>
-          <w:sz w:val="28"/>
-          <w:szCs w:val="28"/>
-        </w:rPr>
-        <w:t xml:space="preserve"> </w:t>
-      </w:r>
-      <w:proofErr w:type="spellStart"/>
-      <w:r>
-        <w:rPr>
-          <w:b/>
-          <w:bCs/>
-          <w:color w:val="202122"/>
-          <w:sz w:val="28"/>
-          <w:szCs w:val="28"/>
-        </w:rPr>
-        <w:t>Lists</w:t>
-      </w:r>
-      <w:proofErr w:type="spellEnd"/>
-      <w:r>
-        <w:rPr>
-          <w:b/>
-          <w:bCs/>
-          <w:color w:val="202122"/>
-          <w:sz w:val="28"/>
-          <w:szCs w:val="28"/>
-        </w:rPr>
-        <w:t>)</w:t>
-      </w:r>
-      <w:r>
-        <w:rPr>
-          <w:color w:val="202122"/>
-          <w:sz w:val="28"/>
-          <w:szCs w:val="28"/>
-        </w:rPr>
-        <w:t> строится как список строк, где </w:t>
-      </w:r>
-      <w:r>
-        <w:rPr>
-          <w:i/>
-          <w:iCs/>
-          <w:color w:val="202122"/>
-          <w:sz w:val="28"/>
-          <w:szCs w:val="28"/>
-        </w:rPr>
-        <w:t>строка</w:t>
-      </w:r>
-      <w:r>
-        <w:rPr>
-          <w:color w:val="202122"/>
-          <w:sz w:val="28"/>
-          <w:szCs w:val="28"/>
-        </w:rPr>
-        <w:t> — это список узлов вида (</w:t>
-      </w:r>
-      <w:r>
-        <w:rPr>
-          <w:i/>
-          <w:iCs/>
-          <w:color w:val="202122"/>
-          <w:sz w:val="28"/>
-          <w:szCs w:val="28"/>
-        </w:rPr>
-        <w:t>столбец, значение</w:t>
-      </w:r>
-      <w:r>
-        <w:rPr>
-          <w:color w:val="202122"/>
-          <w:sz w:val="28"/>
-          <w:szCs w:val="28"/>
-        </w:rPr>
-        <w:t>).</w:t>
-      </w:r>
-    </w:p>
-    <w:p>
-      <w:pPr>
-        <w:pStyle w:val="a5"/>
-        <w:shd w:val="clear" w:color="auto" w:fill="FFFFFF"/>
-        <w:spacing w:before="120" w:beforeAutospacing="0" w:after="120" w:afterAutospacing="0"/>
-        <w:rPr>
-          <w:color w:val="202122"/>
-          <w:sz w:val="28"/>
-          <w:szCs w:val="28"/>
-        </w:rPr>
-      </w:pPr>
-      <w:r>
-        <w:rPr>
-          <w:b/>
-          <w:bCs/>
-          <w:color w:val="202122"/>
-          <w:sz w:val="28"/>
-          <w:szCs w:val="28"/>
-        </w:rPr>
-        <w:t xml:space="preserve">Список координат (COO - </w:t>
-      </w:r>
-      <w:proofErr w:type="spellStart"/>
-      <w:r>
-        <w:rPr>
-          <w:b/>
-          <w:bCs/>
-          <w:color w:val="202122"/>
-          <w:sz w:val="28"/>
-          <w:szCs w:val="28"/>
-        </w:rPr>
-        <w:t>Coordinate</w:t>
-      </w:r>
-      <w:proofErr w:type="spellEnd"/>
-      <w:r>
-        <w:rPr>
-          <w:b/>
-          <w:bCs/>
-          <w:color w:val="202122"/>
-          <w:sz w:val="28"/>
-          <w:szCs w:val="28"/>
-        </w:rPr>
-        <w:t xml:space="preserve"> </w:t>
-      </w:r>
-      <w:proofErr w:type="spellStart"/>
-      <w:r>
-        <w:rPr>
-          <w:b/>
-          <w:bCs/>
-          <w:color w:val="202122"/>
-          <w:sz w:val="28"/>
-          <w:szCs w:val="28"/>
-        </w:rPr>
-        <w:t>list</w:t>
-      </w:r>
-      <w:proofErr w:type="spellEnd"/>
-      <w:r>
-        <w:rPr>
-          <w:b/>
-          <w:bCs/>
-          <w:color w:val="202122"/>
-          <w:sz w:val="28"/>
-          <w:szCs w:val="28"/>
-        </w:rPr>
-        <w:t>)</w:t>
-      </w:r>
-      <w:r>
-        <w:rPr>
-          <w:color w:val="202122"/>
-          <w:sz w:val="28"/>
-          <w:szCs w:val="28"/>
-        </w:rPr>
-        <w:t> хранится список из элементов вида (строка, столбец, значение).</w:t>
-      </w:r>
     </w:p>
     <w:p>
       <w:pPr>
@@ -8307,7 +8197,7 @@
           <w:rFonts w:ascii="Times New Roman" w:hAnsi="Times New Roman" w:cs="Times New Roman"/>
           <w:b/>
           <w:color w:val="000000" w:themeColor="text1"/>
-          <w:sz w:val="36"/>
+          <w:sz w:val="28"/>
           <w:szCs w:val="28"/>
         </w:rPr>
       </w:pPr>
@@ -8333,169 +8223,16 @@
           <w:b/>
           <w:sz w:val="28"/>
         </w:rPr>
-        <w:t>Каким образом и сколько памяти выделяется под хранение р</w:t>
-      </w:r>
-      <w:r>
+        <w:t>Каков принцип обработки разреженной матрицы?</w:t>
+      </w:r>
+    </w:p>
+    <w:p>
+      <w:pPr>
         <w:rPr>
           <w:rFonts w:ascii="Times New Roman" w:hAnsi="Times New Roman" w:cs="Times New Roman"/>
           <w:b/>
-          <w:sz w:val="28"/>
-        </w:rPr>
-        <w:t>азреженной и обычной матрицы?</w:t>
-      </w:r>
-      <w:r>
-        <w:rPr>
-          <w:rFonts w:ascii="Times New Roman" w:hAnsi="Times New Roman" w:cs="Times New Roman"/>
-          <w:b/>
-          <w:sz w:val="28"/>
-        </w:rPr>
-        <w:t xml:space="preserve"> </w:t>
-      </w:r>
-    </w:p>
-    <w:p>
-      <w:pPr>
-        <w:rPr>
-          <w:rFonts w:ascii="Times New Roman" w:hAnsi="Times New Roman" w:cs="Times New Roman"/>
-          <w:color w:val="000000" w:themeColor="text1"/>
-          <w:sz w:val="28"/>
-          <w:szCs w:val="28"/>
-        </w:rPr>
-      </w:pPr>
-      <w:r>
-        <w:rPr>
-          <w:rFonts w:ascii="Times New Roman" w:hAnsi="Times New Roman" w:cs="Times New Roman"/>
-          <w:color w:val="000000" w:themeColor="text1"/>
-          <w:sz w:val="28"/>
-          <w:szCs w:val="28"/>
-        </w:rPr>
-        <w:t xml:space="preserve">Под хранение обычной матрицы выделяется </w:t>
-      </w:r>
-      <w:proofErr w:type="spellStart"/>
-      <w:r>
-        <w:rPr>
-          <w:rFonts w:ascii="Times New Roman" w:hAnsi="Times New Roman" w:cs="Times New Roman"/>
-          <w:color w:val="000000" w:themeColor="text1"/>
-          <w:sz w:val="28"/>
-          <w:szCs w:val="28"/>
-        </w:rPr>
-        <w:t>sizeof</w:t>
-      </w:r>
-      <w:proofErr w:type="spellEnd"/>
-      <w:r>
-        <w:rPr>
-          <w:rFonts w:ascii="Times New Roman" w:hAnsi="Times New Roman" w:cs="Times New Roman"/>
-          <w:color w:val="000000" w:themeColor="text1"/>
-          <w:sz w:val="28"/>
-          <w:szCs w:val="28"/>
-        </w:rPr>
-        <w:t>(</w:t>
-      </w:r>
-      <w:proofErr w:type="spellStart"/>
-      <w:r>
-        <w:rPr>
-          <w:rFonts w:ascii="Times New Roman" w:hAnsi="Times New Roman" w:cs="Times New Roman"/>
-          <w:color w:val="000000" w:themeColor="text1"/>
-          <w:sz w:val="28"/>
-          <w:szCs w:val="28"/>
-          <w:lang w:val="en-US"/>
-        </w:rPr>
-        <w:t>elem</w:t>
-      </w:r>
-      <w:proofErr w:type="spellEnd"/>
-      <w:r>
-        <w:rPr>
-          <w:rFonts w:ascii="Times New Roman" w:hAnsi="Times New Roman" w:cs="Times New Roman"/>
-          <w:color w:val="000000" w:themeColor="text1"/>
-          <w:sz w:val="28"/>
-          <w:szCs w:val="28"/>
-        </w:rPr>
-        <w:t xml:space="preserve">) * </w:t>
-      </w:r>
-      <w:r>
-        <w:rPr>
-          <w:rFonts w:ascii="Times New Roman" w:hAnsi="Times New Roman" w:cs="Times New Roman"/>
-          <w:color w:val="000000" w:themeColor="text1"/>
-          <w:sz w:val="28"/>
-          <w:szCs w:val="28"/>
-          <w:lang w:val="en-US"/>
-        </w:rPr>
-        <w:t>n</w:t>
-      </w:r>
-      <w:r>
-        <w:rPr>
-          <w:rFonts w:ascii="Times New Roman" w:hAnsi="Times New Roman" w:cs="Times New Roman"/>
-          <w:color w:val="000000" w:themeColor="text1"/>
-          <w:sz w:val="28"/>
-          <w:szCs w:val="28"/>
-        </w:rPr>
-        <w:t xml:space="preserve"> * </w:t>
-      </w:r>
-      <w:r>
-        <w:rPr>
-          <w:rFonts w:ascii="Times New Roman" w:hAnsi="Times New Roman" w:cs="Times New Roman"/>
-          <w:color w:val="000000" w:themeColor="text1"/>
-          <w:sz w:val="28"/>
-          <w:szCs w:val="28"/>
-          <w:lang w:val="en-US"/>
-        </w:rPr>
-        <w:t>m</w:t>
-      </w:r>
-      <w:r>
-        <w:rPr>
-          <w:rFonts w:ascii="Times New Roman" w:hAnsi="Times New Roman" w:cs="Times New Roman"/>
-          <w:color w:val="000000" w:themeColor="text1"/>
-          <w:sz w:val="28"/>
-          <w:szCs w:val="28"/>
-        </w:rPr>
-        <w:t xml:space="preserve"> байт – объем памяти возрастает </w:t>
-      </w:r>
-      <w:proofErr w:type="spellStart"/>
-      <w:r>
-        <w:rPr>
-          <w:rFonts w:ascii="Times New Roman" w:hAnsi="Times New Roman" w:cs="Times New Roman"/>
-          <w:color w:val="000000" w:themeColor="text1"/>
-          <w:sz w:val="28"/>
-          <w:szCs w:val="28"/>
-        </w:rPr>
-        <w:t>квадратически</w:t>
-      </w:r>
-      <w:proofErr w:type="spellEnd"/>
-      <w:r>
-        <w:rPr>
-          <w:rFonts w:ascii="Times New Roman" w:hAnsi="Times New Roman" w:cs="Times New Roman"/>
-          <w:color w:val="000000" w:themeColor="text1"/>
-          <w:sz w:val="28"/>
-          <w:szCs w:val="28"/>
-        </w:rPr>
-        <w:t>.</w:t>
-      </w:r>
-    </w:p>
-    <w:p>
-      <w:pPr>
-        <w:rPr>
-          <w:rFonts w:ascii="Times New Roman" w:hAnsi="Times New Roman" w:cs="Times New Roman"/>
-          <w:color w:val="000000" w:themeColor="text1"/>
-          <w:sz w:val="28"/>
-          <w:szCs w:val="28"/>
-        </w:rPr>
-      </w:pPr>
-      <w:r>
-        <w:rPr>
-          <w:rFonts w:ascii="Times New Roman" w:hAnsi="Times New Roman" w:cs="Times New Roman"/>
-          <w:color w:val="000000" w:themeColor="text1"/>
-          <w:sz w:val="28"/>
-          <w:szCs w:val="28"/>
-        </w:rPr>
-        <w:t xml:space="preserve">Под хранение памяти выделяется </w:t>
-      </w:r>
-    </w:p>
-    <w:p>
-      <w:pPr>
-        <w:rPr>
-          <w:rFonts w:ascii="Times New Roman" w:hAnsi="Times New Roman" w:cs="Times New Roman"/>
-          <w:b/>
-          <w:color w:val="000000" w:themeColor="text1"/>
-          <w:sz w:val="28"/>
+          <w:color w:val="000000" w:themeColor="text1"/>
+          <w:sz w:val="36"/>
           <w:szCs w:val="28"/>
         </w:rPr>
       </w:pPr>
@@ -8521,15 +8258,35 @@
           <w:b/>
           <w:sz w:val="28"/>
         </w:rPr>
-        <w:t>Каков принцип</w:t>
+        <w:t xml:space="preserve"> В каком случае для матриц эффективнее применять стандартные алгоритмы обработки матриц? От чего это зависит</w:t>
       </w:r>
       <w:r>
         <w:rPr>
           <w:rFonts w:ascii="Times New Roman" w:hAnsi="Times New Roman" w:cs="Times New Roman"/>
           <w:b/>
           <w:sz w:val="28"/>
-        </w:rPr>
-        <w:t xml:space="preserve"> обработки разреженной матрицы?</w:t>
+          <w:lang w:val="en-US"/>
+        </w:rPr>
+        <w:t>?</w:t>
+      </w:r>
+    </w:p>
+    <w:p>
+      <w:pPr>
+        <w:rPr>
+          <w:rFonts w:ascii="Times New Roman" w:hAnsi="Times New Roman" w:cs="Times New Roman"/>
+          <w:color w:val="000000" w:themeColor="text1"/>
+          <w:sz w:val="28"/>
+          <w:szCs w:val="28"/>
+        </w:rPr>
+      </w:pPr>
+      <w:r>
+        <w:rPr>
+          <w:rFonts w:ascii="Times New Roman" w:hAnsi="Times New Roman" w:cs="Times New Roman"/>
+          <w:color w:val="000000" w:themeColor="text1"/>
+          <w:sz w:val="28"/>
+          <w:szCs w:val="28"/>
+        </w:rPr>
+        <w:t>Зависит от плотности матрицы. В случае низкой разреженности матрицы стандартные алгоритмы обработки матриц более эффективны.</w:t>
       </w:r>
     </w:p>
     <w:p>
@@ -8545,78 +8302,6 @@
     </w:p>
     <w:p>
       <w:pPr>
-        <w:pStyle w:val="a4"/>
-        <w:numPr>
-          <w:ilvl w:val="0"/>
-          <w:numId w:val="3"/>
-        </w:numPr>
-        <w:rPr>
-          <w:rFonts w:ascii="Times New Roman" w:hAnsi="Times New Roman" w:cs="Times New Roman"/>
-          <w:b/>
-          <w:color w:val="000000" w:themeColor="text1"/>
-          <w:sz w:val="36"/>
-          <w:szCs w:val="28"/>
-        </w:rPr>
-      </w:pPr>
-      <w:r>
-        <w:rPr>
-          <w:rFonts w:ascii="Times New Roman" w:hAnsi="Times New Roman" w:cs="Times New Roman"/>
-          <w:b/>
-          <w:sz w:val="28"/>
-        </w:rPr>
-        <w:t xml:space="preserve"> В каком случае для матриц эффективнее применять стандартные алгоритмы обрабо</w:t>
-      </w:r>
-      <w:r>
-        <w:rPr>
-          <w:rFonts w:ascii="Times New Roman" w:hAnsi="Times New Roman" w:cs="Times New Roman"/>
-          <w:b/>
-          <w:sz w:val="28"/>
-        </w:rPr>
-        <w:t>тки матриц? От чего это зависит</w:t>
-      </w:r>
-      <w:r>
-        <w:rPr>
-          <w:rFonts w:ascii="Times New Roman" w:hAnsi="Times New Roman" w:cs="Times New Roman"/>
-          <w:b/>
-          <w:sz w:val="28"/>
-          <w:lang w:val="en-US"/>
-        </w:rPr>
-        <w:t>?</w:t>
-      </w:r>
-    </w:p>
-    <w:p>
-      <w:pPr>
-        <w:rPr>
-          <w:rFonts w:ascii="Times New Roman" w:hAnsi="Times New Roman" w:cs="Times New Roman"/>
-          <w:color w:val="000000" w:themeColor="text1"/>
-          <w:sz w:val="28"/>
-          <w:szCs w:val="28"/>
-        </w:rPr>
-      </w:pPr>
-      <w:r>
-        <w:rPr>
-          <w:rFonts w:ascii="Times New Roman" w:hAnsi="Times New Roman" w:cs="Times New Roman"/>
-          <w:color w:val="000000" w:themeColor="text1"/>
-          <w:sz w:val="28"/>
-          <w:szCs w:val="28"/>
-        </w:rPr>
-        <w:lastRenderedPageBreak/>
-        <w:t>Зависит от плотности матрицы. В случае низкой разреженности матрицы стандартные алгоритмы обработки матриц более эффективны.</w:t>
-      </w:r>
-    </w:p>
-    <w:p>
-      <w:pPr>
-        <w:rPr>
-          <w:rFonts w:ascii="Times New Roman" w:hAnsi="Times New Roman" w:cs="Times New Roman"/>
-          <w:b/>
-          <w:color w:val="000000" w:themeColor="text1"/>
-          <w:sz w:val="36"/>
-          <w:szCs w:val="28"/>
-        </w:rPr>
-      </w:pPr>
-    </w:p>
-    <w:p>
-      <w:pPr>
         <w:spacing w:before="280" w:after="280" w:line="240" w:lineRule="auto"/>
         <w:ind w:left="-349"/>
         <w:rPr>
@@ -8684,6 +8369,7 @@
           <w:sz w:val="28"/>
           <w:szCs w:val="28"/>
         </w:rPr>
+        <w:lastRenderedPageBreak/>
         <w:t>В ходе выполнения данной лабораторной работы я</w:t>
       </w:r>
       <w:r>
@@ -8769,28 +8455,28 @@
           <w:szCs w:val="28"/>
         </w:rPr>
       </w:pPr>
+      <w:r>
+        <w:rPr>
+          <w:rFonts w:ascii="Times New Roman" w:eastAsia="Times New Roman" w:hAnsi="Times New Roman" w:cs="Times New Roman"/>
+          <w:color w:val="000000" w:themeColor="text1"/>
+          <w:sz w:val="28"/>
+          <w:szCs w:val="28"/>
+          <w:highlight w:val="yellow"/>
+        </w:rPr>
+        <w:t xml:space="preserve">В </w:t>
+      </w:r>
+      <w:r>
+        <w:rPr>
+          <w:rFonts w:ascii="Times New Roman" w:eastAsia="Times New Roman" w:hAnsi="Times New Roman" w:cs="Times New Roman"/>
+          <w:color w:val="000000" w:themeColor="text1"/>
+          <w:sz w:val="28"/>
+          <w:szCs w:val="28"/>
+          <w:highlight w:val="yellow"/>
+        </w:rPr>
+        <w:t>4444444</w:t>
+      </w:r>
       <w:bookmarkStart w:id="0" w:name="_GoBack"/>
       <w:bookmarkEnd w:id="0"/>
-      <w:r>
-        <w:rPr>
-          <w:rFonts w:ascii="Times New Roman" w:eastAsia="Times New Roman" w:hAnsi="Times New Roman" w:cs="Times New Roman"/>
-          <w:color w:val="000000" w:themeColor="text1"/>
-          <w:sz w:val="28"/>
-          <w:szCs w:val="28"/>
-          <w:highlight w:val="yellow"/>
-        </w:rPr>
-        <w:t xml:space="preserve">В </w:t>
-      </w:r>
-      <w:r>
-        <w:rPr>
-          <w:rFonts w:ascii="Times New Roman" w:eastAsia="Times New Roman" w:hAnsi="Times New Roman" w:cs="Times New Roman"/>
-          <w:color w:val="000000" w:themeColor="text1"/>
-          <w:sz w:val="28"/>
-          <w:szCs w:val="28"/>
-          <w:highlight w:val="yellow"/>
-        </w:rPr>
-        <w:t>4444444</w:t>
-      </w:r>
     </w:p>
     <w:sectPr>
       <w:pgSz w:w="11906" w:h="16838"/>
@@ -8986,7 +8672,7 @@
       <w:lvlText w:val="%1."/>
       <w:lvlJc w:val="left"/>
       <w:pPr>
-        <w:ind w:left="720" w:hanging="360"/>
+        <w:ind w:left="360" w:hanging="360"/>
       </w:pPr>
       <w:rPr>
         <w:rFonts w:hint="default"/>
@@ -9000,7 +8686,7 @@
       <w:lvlText w:val="%2."/>
       <w:lvlJc w:val="left"/>
       <w:pPr>
-        <w:ind w:left="1440" w:hanging="360"/>
+        <w:ind w:left="1080" w:hanging="360"/>
       </w:pPr>
     </w:lvl>
     <w:lvl w:ilvl="2" w:tplc="0419001B" w:tentative="1">
@@ -9009,7 +8695,7 @@
       <w:lvlText w:val="%3."/>
       <w:lvlJc w:val="right"/>
       <w:pPr>
-        <w:ind w:left="2160" w:hanging="180"/>
+        <w:ind w:left="1800" w:hanging="180"/>
       </w:pPr>
     </w:lvl>
     <w:lvl w:ilvl="3" w:tplc="0419000F" w:tentative="1">
@@ -9018,7 +8704,7 @@
       <w:lvlText w:val="%4."/>
       <w:lvlJc w:val="left"/>
       <w:pPr>
-        <w:ind w:left="2880" w:hanging="360"/>
+        <w:ind w:left="2520" w:hanging="360"/>
       </w:pPr>
     </w:lvl>
     <w:lvl w:ilvl="4" w:tplc="04190019" w:tentative="1">
@@ -9027,7 +8713,7 @@
       <w:lvlText w:val="%5."/>
       <w:lvlJc w:val="left"/>
       <w:pPr>
-        <w:ind w:left="3600" w:hanging="360"/>
+        <w:ind w:left="3240" w:hanging="360"/>
       </w:pPr>
     </w:lvl>
     <w:lvl w:ilvl="5" w:tplc="0419001B" w:tentative="1">
@@ -9036,7 +8722,7 @@
       <w:lvlText w:val="%6."/>
       <w:lvlJc w:val="right"/>
       <w:pPr>
-        <w:ind w:left="4320" w:hanging="180"/>
+        <w:ind w:left="3960" w:hanging="180"/>
       </w:pPr>
     </w:lvl>
     <w:lvl w:ilvl="6" w:tplc="0419000F" w:tentative="1">
@@ -9045,7 +8731,7 @@
       <w:lvlText w:val="%7."/>
       <w:lvlJc w:val="left"/>
       <w:pPr>
-        <w:ind w:left="5040" w:hanging="360"/>
+        <w:ind w:left="4680" w:hanging="360"/>
       </w:pPr>
     </w:lvl>
     <w:lvl w:ilvl="7" w:tplc="04190019" w:tentative="1">
@@ -9054,7 +8740,7 @@
       <w:lvlText w:val="%8."/>
       <w:lvlJc w:val="left"/>
       <w:pPr>
-        <w:ind w:left="5760" w:hanging="360"/>
+        <w:ind w:left="5400" w:hanging="360"/>
       </w:pPr>
     </w:lvl>
     <w:lvl w:ilvl="8" w:tplc="0419001B" w:tentative="1">
@@ -9063,7 +8749,7 @@
       <w:lvlText w:val="%9."/>
       <w:lvlJc w:val="right"/>
       <w:pPr>
-        <w:ind w:left="6480" w:hanging="180"/>
+        <w:ind w:left="6120" w:hanging="180"/>
       </w:pPr>
     </w:lvl>
   </w:abstractNum>

</xml_diff>

<commit_message>
added printing deleted adresses in lab_04
</commit_message>
<xml_diff>
--- a/4/Otchet_LR_4_Murzabekov_35B.docx
+++ b/4/Otchet_LR_4_Murzabekov_35B.docx
@@ -452,7 +452,20 @@
           <w:u w:val="single"/>
           <w:lang w:val="ru-RU"/>
         </w:rPr>
-        <w:t>ОТЧЕТ ПО ЛАБОРАТОРНОЙ РАБОТЕ №3</w:t>
+        <w:t>ОТЧЕТ ПО ЛАБОРАТОРНОЙ РАБОТЕ №</w:t>
+      </w:r>
+      <w:r>
+        <w:rPr>
+          <w:rFonts w:ascii="Times New Roman" w:eastAsia="Times New Roman" w:hAnsi="Times New Roman" w:cs="Times New Roman"/>
+          <w:b/>
+          <w:bCs/>
+          <w:color w:val="000000" w:themeColor="text1"/>
+          <w:sz w:val="36"/>
+          <w:szCs w:val="36"/>
+          <w:u w:val="single"/>
+          <w:lang w:val="ru-RU"/>
+        </w:rPr>
+        <w:t>4</w:t>
       </w:r>
       <w:r>
         <w:rPr>
@@ -7887,16 +7900,13 @@
     </w:p>
     <w:p>
       <w:pPr>
-        <w:pStyle w:val="a4"/>
-        <w:numPr>
-          <w:ilvl w:val="0"/>
-          <w:numId w:val="3"/>
-        </w:numPr>
+        <w:pStyle w:val="Standard"/>
+        <w:spacing w:after="160"/>
+        <w:jc w:val="left"/>
         <w:rPr>
           <w:rFonts w:ascii="Times New Roman" w:hAnsi="Times New Roman" w:cs="Times New Roman"/>
           <w:b/>
-          <w:color w:val="000000" w:themeColor="text1"/>
-          <w:sz w:val="36"/>
+          <w:sz w:val="28"/>
           <w:szCs w:val="28"/>
         </w:rPr>
       </w:pPr>
@@ -7905,400 +7915,198 @@
           <w:rFonts w:ascii="Times New Roman" w:hAnsi="Times New Roman" w:cs="Times New Roman"/>
           <w:b/>
           <w:sz w:val="28"/>
-        </w:rPr>
-        <w:t>Что такое разреженная матрица, какие схемы хранения таких матриц Вы знаете?</w:t>
-      </w:r>
-    </w:p>
-    <w:p>
-      <w:pPr>
-        <w:pStyle w:val="a5"/>
-        <w:shd w:val="clear" w:color="auto" w:fill="FFFFFF"/>
-        <w:spacing w:before="120" w:beforeAutospacing="0" w:after="120" w:afterAutospacing="0"/>
-        <w:ind w:firstLine="360"/>
-        <w:rPr>
-          <w:color w:val="202122"/>
-          <w:sz w:val="28"/>
-          <w:szCs w:val="28"/>
-        </w:rPr>
-      </w:pPr>
-      <w:r>
-        <w:rPr>
+          <w:szCs w:val="28"/>
+        </w:rPr>
+        <w:t>1. Что такое стек?</w:t>
+      </w:r>
+    </w:p>
+    <w:p>
+      <w:pPr>
+        <w:pStyle w:val="Standard"/>
+        <w:spacing w:after="160"/>
+        <w:jc w:val="left"/>
+      </w:pPr>
+      <w:r>
+        <w:t>Стек – это последовательный список с переменной длиной, в котором включение и исключение элементов происходит только с одной стороны – с его вершины. Стек функционирует по принципу: последним пришел – первым ушел, Last In – First Out (LIFO).</w:t>
+      </w:r>
+    </w:p>
+    <w:p>
+      <w:pPr>
+        <w:pStyle w:val="Standard"/>
+        <w:spacing w:after="160"/>
+        <w:jc w:val="left"/>
+        <w:rPr>
+          <w:rFonts w:ascii="Times New Roman" w:hAnsi="Times New Roman" w:cs="Times New Roman"/>
+          <w:sz w:val="28"/>
+          <w:szCs w:val="28"/>
+          <w:lang w:val="ru-RU"/>
+        </w:rPr>
+      </w:pPr>
+    </w:p>
+    <w:p>
+      <w:pPr>
+        <w:pStyle w:val="Standard"/>
+        <w:spacing w:after="160"/>
+        <w:jc w:val="left"/>
+        <w:rPr>
+          <w:rFonts w:ascii="Times New Roman" w:hAnsi="Times New Roman" w:cs="Times New Roman"/>
+          <w:b/>
+          <w:sz w:val="28"/>
+          <w:szCs w:val="28"/>
+        </w:rPr>
+      </w:pPr>
+      <w:r>
+        <w:rPr>
+          <w:rFonts w:ascii="Times New Roman" w:hAnsi="Times New Roman" w:cs="Times New Roman"/>
+          <w:b/>
+          <w:sz w:val="28"/>
+          <w:szCs w:val="28"/>
+        </w:rPr>
+        <w:t xml:space="preserve">2. Каким образом и сколько памяти выделяется под хранение стека при различной его реализации? </w:t>
+      </w:r>
+    </w:p>
+    <w:p>
+      <w:pPr>
+        <w:pStyle w:val="Standard"/>
+        <w:spacing w:after="160"/>
+        <w:jc w:val="left"/>
+        <w:rPr>
+          <w:rFonts w:ascii="Times New Roman" w:hAnsi="Times New Roman" w:cs="Times New Roman"/>
+          <w:b/>
+          <w:sz w:val="28"/>
+          <w:szCs w:val="28"/>
+          <w:lang w:val="en-US"/>
+        </w:rPr>
+      </w:pPr>
+    </w:p>
+    <w:p>
+      <w:pPr>
+        <w:pStyle w:val="Standard"/>
+        <w:spacing w:after="160"/>
+        <w:jc w:val="left"/>
+        <w:rPr>
+          <w:rFonts w:ascii="Times New Roman" w:hAnsi="Times New Roman" w:cs="Times New Roman"/>
+          <w:b/>
+          <w:sz w:val="28"/>
+          <w:szCs w:val="28"/>
+        </w:rPr>
+      </w:pPr>
+      <w:r>
+        <w:rPr>
+          <w:rFonts w:ascii="Times New Roman" w:hAnsi="Times New Roman" w:cs="Times New Roman"/>
+          <w:b/>
+          <w:sz w:val="28"/>
+          <w:szCs w:val="28"/>
+        </w:rPr>
+        <w:t xml:space="preserve">3. Каким образом освобождается память при удалении элемента стека при различной реализации стека? </w:t>
+      </w:r>
+    </w:p>
+    <w:p>
+      <w:pPr>
+        <w:pStyle w:val="Standard"/>
+        <w:spacing w:after="160"/>
+        <w:jc w:val="left"/>
+        <w:rPr>
+          <w:rFonts w:ascii="Times New Roman" w:hAnsi="Times New Roman" w:cs="Times New Roman"/>
+          <w:sz w:val="28"/>
+          <w:szCs w:val="28"/>
+          <w:lang w:val="ru-RU"/>
+        </w:rPr>
+      </w:pPr>
+      <w:r>
+        <w:rPr>
+          <w:rFonts w:ascii="Times New Roman" w:hAnsi="Times New Roman" w:cs="Times New Roman"/>
+          <w:sz w:val="28"/>
+          <w:szCs w:val="28"/>
+          <w:lang w:val="ru-RU"/>
+        </w:rPr>
+        <w:t>При реал</w:t>
+      </w:r>
+      <w:r>
+        <w:rPr>
+          <w:rFonts w:ascii="Times New Roman" w:hAnsi="Times New Roman" w:cs="Times New Roman"/>
+          <w:sz w:val="28"/>
+          <w:szCs w:val="28"/>
+          <w:lang w:val="ru-RU"/>
+        </w:rPr>
+        <w:t>и</w:t>
+      </w:r>
+      <w:r>
+        <w:rPr>
+          <w:rFonts w:ascii="Times New Roman" w:hAnsi="Times New Roman" w:cs="Times New Roman"/>
+          <w:sz w:val="28"/>
+          <w:szCs w:val="28"/>
+          <w:lang w:val="ru-RU"/>
+        </w:rPr>
+        <w:t>з</w:t>
+      </w:r>
+      <w:r>
+        <w:rPr>
+          <w:rFonts w:ascii="Times New Roman" w:hAnsi="Times New Roman" w:cs="Times New Roman"/>
+          <w:sz w:val="28"/>
+          <w:szCs w:val="28"/>
+          <w:lang w:val="ru-RU"/>
+        </w:rPr>
+        <w:t>ации в виде связного списка</w:t>
+      </w:r>
+      <w:r>
+        <w:rPr>
+          <w:rFonts w:ascii="Times New Roman" w:hAnsi="Times New Roman" w:cs="Times New Roman"/>
+          <w:sz w:val="28"/>
+          <w:szCs w:val="28"/>
+          <w:lang w:val="ru-RU"/>
+        </w:rPr>
+        <w:t xml:space="preserve"> память </w:t>
+      </w:r>
+      <w:bookmarkStart w:id="0" w:name="_GoBack"/>
+      <w:bookmarkEnd w:id="0"/>
+    </w:p>
+    <w:p>
+      <w:pPr>
+        <w:pStyle w:val="Standard"/>
+        <w:spacing w:after="160"/>
+        <w:jc w:val="left"/>
+        <w:rPr>
+          <w:rFonts w:ascii="Times New Roman" w:hAnsi="Times New Roman" w:cs="Times New Roman"/>
+          <w:b/>
+          <w:sz w:val="28"/>
+          <w:szCs w:val="28"/>
+        </w:rPr>
+      </w:pPr>
+      <w:r>
+        <w:rPr>
+          <w:rFonts w:ascii="Times New Roman" w:hAnsi="Times New Roman" w:cs="Times New Roman"/>
+          <w:b/>
+          <w:sz w:val="28"/>
+          <w:szCs w:val="28"/>
+        </w:rPr>
+        <w:t>4. Что происходит с элементами стека при его просмотре?</w:t>
+      </w:r>
+    </w:p>
+    <w:p>
+      <w:pPr>
+        <w:pStyle w:val="Standard"/>
+        <w:spacing w:after="160"/>
+        <w:jc w:val="left"/>
+        <w:rPr>
+          <w:rFonts w:ascii="Times New Roman" w:eastAsia="Times New Roman" w:hAnsi="Times New Roman" w:cs="Times New Roman"/>
           <w:b/>
           <w:bCs/>
-          <w:color w:val="202122"/>
-          <w:sz w:val="28"/>
-          <w:szCs w:val="28"/>
-        </w:rPr>
-        <w:t>Стек</w:t>
-      </w:r>
-      <w:r>
-        <w:rPr>
-          <w:color w:val="202122"/>
-          <w:sz w:val="28"/>
-          <w:szCs w:val="28"/>
-        </w:rPr>
-        <w:t> (</w:t>
-      </w:r>
-      <w:hyperlink r:id="rId6" w:tooltip="Английский язык" w:history="1">
-        <w:r>
-          <w:rPr>
-            <w:rStyle w:val="a6"/>
-            <w:color w:val="0645AD"/>
-            <w:sz w:val="28"/>
-            <w:szCs w:val="28"/>
-          </w:rPr>
-          <w:t>англ.</w:t>
-        </w:r>
-      </w:hyperlink>
-      <w:r>
-        <w:rPr>
-          <w:color w:val="202122"/>
-          <w:sz w:val="28"/>
-          <w:szCs w:val="28"/>
-        </w:rPr>
-        <w:t> </w:t>
-      </w:r>
-      <w:r>
-        <w:rPr>
-          <w:i/>
-          <w:iCs/>
-          <w:color w:val="202122"/>
-          <w:sz w:val="28"/>
-          <w:szCs w:val="28"/>
-          <w:lang w:val="en"/>
-        </w:rPr>
-        <w:t>stack</w:t>
-      </w:r>
-      <w:r>
-        <w:rPr>
-          <w:color w:val="202122"/>
-          <w:sz w:val="28"/>
-          <w:szCs w:val="28"/>
-        </w:rPr>
-        <w:t> — стопка; читается </w:t>
-      </w:r>
-      <w:proofErr w:type="spellStart"/>
-      <w:r>
-        <w:rPr>
-          <w:i/>
-          <w:iCs/>
-          <w:color w:val="202122"/>
-          <w:sz w:val="28"/>
-          <w:szCs w:val="28"/>
-        </w:rPr>
-        <w:t>стэк</w:t>
-      </w:r>
-      <w:proofErr w:type="spellEnd"/>
-      <w:r>
-        <w:rPr>
-          <w:color w:val="202122"/>
-          <w:sz w:val="28"/>
-          <w:szCs w:val="28"/>
-        </w:rPr>
-        <w:t>) — </w:t>
-      </w:r>
-      <w:hyperlink r:id="rId7" w:tooltip="Абстрактный тип данных" w:history="1">
-        <w:r>
-          <w:rPr>
-            <w:rStyle w:val="a6"/>
-            <w:color w:val="0645AD"/>
-            <w:sz w:val="28"/>
-            <w:szCs w:val="28"/>
-          </w:rPr>
-          <w:t>абстрактный тип данных</w:t>
-        </w:r>
-      </w:hyperlink>
-      <w:r>
-        <w:rPr>
-          <w:color w:val="202122"/>
-          <w:sz w:val="28"/>
-          <w:szCs w:val="28"/>
-        </w:rPr>
-        <w:t>, представляющий собой </w:t>
-      </w:r>
-      <w:hyperlink r:id="rId8" w:tooltip="Список (информатика)" w:history="1">
-        <w:r>
-          <w:rPr>
-            <w:rStyle w:val="a6"/>
-            <w:color w:val="0645AD"/>
-            <w:sz w:val="28"/>
-            <w:szCs w:val="28"/>
-          </w:rPr>
-          <w:t>список элементов</w:t>
-        </w:r>
-      </w:hyperlink>
-      <w:r>
-        <w:rPr>
-          <w:color w:val="202122"/>
-          <w:sz w:val="28"/>
-          <w:szCs w:val="28"/>
-        </w:rPr>
-        <w:t>, организованных по принципу </w:t>
-      </w:r>
-      <w:hyperlink r:id="rId9" w:tooltip="LIFO" w:history="1">
-        <w:r>
-          <w:rPr>
-            <w:rStyle w:val="a6"/>
-            <w:i/>
-            <w:iCs/>
-            <w:color w:val="0645AD"/>
-            <w:sz w:val="28"/>
-            <w:szCs w:val="28"/>
-          </w:rPr>
-          <w:t>LIFO</w:t>
-        </w:r>
-      </w:hyperlink>
-      <w:r>
-        <w:rPr>
-          <w:color w:val="202122"/>
-          <w:sz w:val="28"/>
-          <w:szCs w:val="28"/>
-        </w:rPr>
-        <w:t> (</w:t>
-      </w:r>
-      <w:hyperlink r:id="rId10" w:tooltip="Английский язык" w:history="1">
-        <w:r>
-          <w:rPr>
-            <w:rStyle w:val="a6"/>
-            <w:color w:val="0645AD"/>
-            <w:sz w:val="28"/>
-            <w:szCs w:val="28"/>
-          </w:rPr>
-          <w:t>англ.</w:t>
-        </w:r>
-      </w:hyperlink>
-      <w:r>
-        <w:rPr>
-          <w:color w:val="202122"/>
-          <w:sz w:val="28"/>
-          <w:szCs w:val="28"/>
-        </w:rPr>
-        <w:t> </w:t>
-      </w:r>
-      <w:r>
-        <w:rPr>
-          <w:i/>
-          <w:iCs/>
-          <w:color w:val="202122"/>
-          <w:sz w:val="28"/>
-          <w:szCs w:val="28"/>
-          <w:lang w:val="en"/>
-        </w:rPr>
-        <w:t>last</w:t>
-      </w:r>
-      <w:r>
-        <w:rPr>
-          <w:i/>
-          <w:iCs/>
-          <w:color w:val="202122"/>
-          <w:sz w:val="28"/>
-          <w:szCs w:val="28"/>
-        </w:rPr>
-        <w:t xml:space="preserve"> </w:t>
-      </w:r>
-      <w:r>
-        <w:rPr>
-          <w:i/>
-          <w:iCs/>
-          <w:color w:val="202122"/>
-          <w:sz w:val="28"/>
-          <w:szCs w:val="28"/>
-          <w:lang w:val="en"/>
-        </w:rPr>
-        <w:t>in</w:t>
-      </w:r>
-      <w:r>
-        <w:rPr>
-          <w:i/>
-          <w:iCs/>
-          <w:color w:val="202122"/>
-          <w:sz w:val="28"/>
-          <w:szCs w:val="28"/>
-        </w:rPr>
-        <w:t xml:space="preserve"> — </w:t>
-      </w:r>
-      <w:r>
-        <w:rPr>
-          <w:i/>
-          <w:iCs/>
-          <w:color w:val="202122"/>
-          <w:sz w:val="28"/>
-          <w:szCs w:val="28"/>
-          <w:lang w:val="en"/>
-        </w:rPr>
-        <w:t>first</w:t>
-      </w:r>
-      <w:r>
-        <w:rPr>
-          <w:i/>
-          <w:iCs/>
-          <w:color w:val="202122"/>
-          <w:sz w:val="28"/>
-          <w:szCs w:val="28"/>
-        </w:rPr>
-        <w:t xml:space="preserve"> </w:t>
-      </w:r>
-      <w:r>
-        <w:rPr>
-          <w:i/>
-          <w:iCs/>
-          <w:color w:val="202122"/>
-          <w:sz w:val="28"/>
-          <w:szCs w:val="28"/>
-          <w:lang w:val="en"/>
-        </w:rPr>
-        <w:t>out</w:t>
-      </w:r>
-      <w:r>
-        <w:rPr>
-          <w:color w:val="202122"/>
-          <w:sz w:val="28"/>
-          <w:szCs w:val="28"/>
-        </w:rPr>
-        <w:t>, «последним пришёл — первым вышел»).</w:t>
-      </w:r>
-    </w:p>
-    <w:p>
-      <w:pPr>
-        <w:pStyle w:val="a5"/>
-        <w:shd w:val="clear" w:color="auto" w:fill="FFFFFF"/>
-        <w:spacing w:before="120" w:beforeAutospacing="0" w:after="120" w:afterAutospacing="0"/>
-        <w:rPr>
-          <w:color w:val="202122"/>
-          <w:sz w:val="28"/>
-          <w:szCs w:val="28"/>
-        </w:rPr>
-      </w:pPr>
-      <w:r>
-        <w:rPr>
-          <w:color w:val="202122"/>
-          <w:sz w:val="28"/>
-          <w:szCs w:val="28"/>
-        </w:rPr>
-        <w:t>Чаще всего принцип работы стека сравнивают со стопкой тарелок: чтобы взять вторую сверху, нужно снять верхнюю</w:t>
-      </w:r>
-    </w:p>
-    <w:p>
-      <w:pPr>
-        <w:pStyle w:val="a5"/>
-        <w:shd w:val="clear" w:color="auto" w:fill="FFFFFF"/>
-        <w:spacing w:before="120" w:beforeAutospacing="0" w:after="120" w:afterAutospacing="0"/>
-        <w:rPr>
-          <w:color w:val="202122"/>
-          <w:sz w:val="28"/>
-          <w:szCs w:val="28"/>
-          <w:shd w:val="clear" w:color="auto" w:fill="FFFFFF"/>
-        </w:rPr>
-      </w:pPr>
-    </w:p>
-    <w:p>
-      <w:pPr>
+          <w:color w:val="000000" w:themeColor="text1"/>
+          <w:sz w:val="28"/>
+          <w:szCs w:val="28"/>
+          <w:lang w:val="ru-RU"/>
+        </w:rPr>
+      </w:pPr>
+      <w:r>
         <w:rPr>
           <w:rFonts w:ascii="Times New Roman" w:hAnsi="Times New Roman" w:cs="Times New Roman"/>
           <w:b/>
-          <w:color w:val="000000" w:themeColor="text1"/>
-          <w:sz w:val="28"/>
-          <w:szCs w:val="28"/>
-        </w:rPr>
-      </w:pPr>
-    </w:p>
-    <w:p>
-      <w:pPr>
-        <w:pStyle w:val="a4"/>
-        <w:numPr>
-          <w:ilvl w:val="0"/>
-          <w:numId w:val="3"/>
-        </w:numPr>
-        <w:rPr>
-          <w:rFonts w:ascii="Times New Roman" w:hAnsi="Times New Roman" w:cs="Times New Roman"/>
-          <w:b/>
-          <w:color w:val="000000" w:themeColor="text1"/>
-          <w:sz w:val="36"/>
-          <w:szCs w:val="28"/>
-        </w:rPr>
-      </w:pPr>
-      <w:r>
-        <w:rPr>
-          <w:rFonts w:ascii="Times New Roman" w:hAnsi="Times New Roman" w:cs="Times New Roman"/>
-          <w:b/>
-          <w:sz w:val="28"/>
-        </w:rPr>
-        <w:t>Каков принцип обработки разреженной матрицы?</w:t>
-      </w:r>
-    </w:p>
-    <w:p>
-      <w:pPr>
-        <w:rPr>
-          <w:rFonts w:ascii="Times New Roman" w:hAnsi="Times New Roman" w:cs="Times New Roman"/>
-          <w:b/>
-          <w:color w:val="000000" w:themeColor="text1"/>
-          <w:sz w:val="36"/>
-          <w:szCs w:val="28"/>
-        </w:rPr>
-      </w:pPr>
-    </w:p>
-    <w:p>
-      <w:pPr>
-        <w:pStyle w:val="a4"/>
-        <w:numPr>
-          <w:ilvl w:val="0"/>
-          <w:numId w:val="3"/>
-        </w:numPr>
-        <w:rPr>
-          <w:rFonts w:ascii="Times New Roman" w:hAnsi="Times New Roman" w:cs="Times New Roman"/>
-          <w:b/>
-          <w:color w:val="000000" w:themeColor="text1"/>
-          <w:sz w:val="36"/>
-          <w:szCs w:val="28"/>
-        </w:rPr>
-      </w:pPr>
-      <w:r>
-        <w:rPr>
-          <w:rFonts w:ascii="Times New Roman" w:hAnsi="Times New Roman" w:cs="Times New Roman"/>
-          <w:b/>
-          <w:sz w:val="28"/>
-        </w:rPr>
-        <w:t xml:space="preserve"> В каком случае для матриц эффективнее применять стандартные алгоритмы обработки матриц? От чего это зависит</w:t>
-      </w:r>
-      <w:r>
-        <w:rPr>
-          <w:rFonts w:ascii="Times New Roman" w:hAnsi="Times New Roman" w:cs="Times New Roman"/>
-          <w:b/>
-          <w:sz w:val="28"/>
-          <w:lang w:val="en-US"/>
-        </w:rPr>
-        <w:t>?</w:t>
-      </w:r>
-    </w:p>
-    <w:p>
-      <w:pPr>
-        <w:rPr>
-          <w:rFonts w:ascii="Times New Roman" w:hAnsi="Times New Roman" w:cs="Times New Roman"/>
-          <w:color w:val="000000" w:themeColor="text1"/>
-          <w:sz w:val="28"/>
-          <w:szCs w:val="28"/>
-        </w:rPr>
-      </w:pPr>
-      <w:r>
-        <w:rPr>
-          <w:rFonts w:ascii="Times New Roman" w:hAnsi="Times New Roman" w:cs="Times New Roman"/>
-          <w:color w:val="000000" w:themeColor="text1"/>
-          <w:sz w:val="28"/>
-          <w:szCs w:val="28"/>
-        </w:rPr>
-        <w:t>Зависит от плотности матрицы. В случае низкой разреженности матрицы стандартные алгоритмы обработки матриц более эффективны.</w:t>
-      </w:r>
-    </w:p>
-    <w:p>
-      <w:pPr>
-        <w:rPr>
-          <w:rFonts w:ascii="Times New Roman" w:hAnsi="Times New Roman" w:cs="Times New Roman"/>
-          <w:b/>
-          <w:color w:val="000000" w:themeColor="text1"/>
-          <w:sz w:val="36"/>
-          <w:szCs w:val="28"/>
-        </w:rPr>
-      </w:pPr>
+          <w:sz w:val="28"/>
+          <w:szCs w:val="28"/>
+        </w:rPr>
+        <w:t>5. Каким образом эффективнее реализовывать стек? От чего это зависит?</w:t>
+      </w:r>
     </w:p>
     <w:p>
       <w:pPr>
@@ -8361,122 +8169,13 @@
     <w:p>
       <w:pPr>
         <w:jc w:val="both"/>
-      </w:pPr>
-      <w:r>
-        <w:rPr>
-          <w:rFonts w:ascii="Times New Roman" w:eastAsia="Times New Roman" w:hAnsi="Times New Roman" w:cs="Times New Roman"/>
-          <w:color w:val="000000" w:themeColor="text1"/>
-          <w:sz w:val="28"/>
-          <w:szCs w:val="28"/>
-        </w:rPr>
-        <w:lastRenderedPageBreak/>
-        <w:t>В ходе выполнения данной лабораторной работы я</w:t>
-      </w:r>
-      <w:r>
-        <w:rPr>
-          <w:rFonts w:ascii="Times New Roman" w:eastAsia="Times New Roman" w:hAnsi="Times New Roman" w:cs="Times New Roman"/>
-          <w:color w:val="000000" w:themeColor="text1"/>
-          <w:sz w:val="28"/>
-          <w:szCs w:val="28"/>
-        </w:rPr>
-        <w:t xml:space="preserve"> научился </w:t>
-      </w:r>
-      <w:r>
-        <w:rPr>
-          <w:rFonts w:ascii="Times New Roman" w:hAnsi="Times New Roman" w:cs="Times New Roman"/>
-          <w:sz w:val="28"/>
-        </w:rPr>
-        <w:t>реализов</w:t>
-      </w:r>
-      <w:r>
-        <w:rPr>
-          <w:rFonts w:ascii="Times New Roman" w:hAnsi="Times New Roman" w:cs="Times New Roman"/>
-          <w:sz w:val="28"/>
-        </w:rPr>
-        <w:t>ыв</w:t>
-      </w:r>
-      <w:r>
-        <w:rPr>
-          <w:rFonts w:ascii="Times New Roman" w:hAnsi="Times New Roman" w:cs="Times New Roman"/>
-          <w:sz w:val="28"/>
-        </w:rPr>
-        <w:t>ать алгоритм</w:t>
-      </w:r>
-      <w:r>
-        <w:rPr>
-          <w:rFonts w:ascii="Times New Roman" w:hAnsi="Times New Roman" w:cs="Times New Roman"/>
-          <w:sz w:val="28"/>
-        </w:rPr>
-        <w:t xml:space="preserve">ы обработки разреженных матриц, включая их перевод в стандартную форму и обратно, </w:t>
-      </w:r>
-      <w:r>
-        <w:rPr>
-          <w:rFonts w:ascii="Times New Roman" w:hAnsi="Times New Roman" w:cs="Times New Roman"/>
-          <w:sz w:val="28"/>
-        </w:rPr>
-        <w:t>сравни</w:t>
-      </w:r>
-      <w:r>
-        <w:rPr>
-          <w:rFonts w:ascii="Times New Roman" w:hAnsi="Times New Roman" w:cs="Times New Roman"/>
-          <w:sz w:val="28"/>
-        </w:rPr>
-        <w:t>л</w:t>
-      </w:r>
-      <w:r>
-        <w:rPr>
-          <w:rFonts w:ascii="Times New Roman" w:hAnsi="Times New Roman" w:cs="Times New Roman"/>
-          <w:sz w:val="28"/>
-        </w:rPr>
-        <w:t xml:space="preserve"> э</w:t>
-      </w:r>
-      <w:r>
-        <w:rPr>
-          <w:rFonts w:ascii="Times New Roman" w:hAnsi="Times New Roman" w:cs="Times New Roman"/>
-          <w:sz w:val="28"/>
-        </w:rPr>
-        <w:t xml:space="preserve">ффективность использования </w:t>
-      </w:r>
-      <w:r>
-        <w:rPr>
-          <w:rFonts w:ascii="Times New Roman" w:hAnsi="Times New Roman" w:cs="Times New Roman"/>
-          <w:sz w:val="28"/>
-        </w:rPr>
-        <w:t>алгоритмов (по времени выполнения и по требуемой памяти) со стандартными алгоритмами обработки матриц при различном процентном заполнении матриц ненулевыми значениями и при различных размерах матриц.</w:t>
-      </w:r>
-    </w:p>
-    <w:p>
-      <w:pPr>
-        <w:jc w:val="both"/>
-        <w:rPr>
-          <w:rFonts w:ascii="Times New Roman" w:eastAsia="Times New Roman" w:hAnsi="Times New Roman" w:cs="Times New Roman"/>
-          <w:color w:val="000000" w:themeColor="text1"/>
-          <w:sz w:val="28"/>
-          <w:szCs w:val="28"/>
-        </w:rPr>
-      </w:pPr>
-      <w:r>
-        <w:rPr>
-          <w:rFonts w:ascii="Times New Roman" w:eastAsia="Times New Roman" w:hAnsi="Times New Roman" w:cs="Times New Roman"/>
-          <w:color w:val="000000" w:themeColor="text1"/>
-          <w:sz w:val="28"/>
-          <w:szCs w:val="28"/>
-          <w:highlight w:val="yellow"/>
-        </w:rPr>
-        <w:t xml:space="preserve">В </w:t>
-      </w:r>
-      <w:r>
-        <w:rPr>
-          <w:rFonts w:ascii="Times New Roman" w:eastAsia="Times New Roman" w:hAnsi="Times New Roman" w:cs="Times New Roman"/>
-          <w:color w:val="000000" w:themeColor="text1"/>
-          <w:sz w:val="28"/>
-          <w:szCs w:val="28"/>
-          <w:highlight w:val="yellow"/>
-        </w:rPr>
-        <w:t>4444444</w:t>
-      </w:r>
-      <w:bookmarkStart w:id="0" w:name="_GoBack"/>
-      <w:bookmarkEnd w:id="0"/>
+        <w:rPr>
+          <w:rFonts w:ascii="Times New Roman" w:eastAsia="Times New Roman" w:hAnsi="Times New Roman" w:cs="Times New Roman"/>
+          <w:color w:val="000000" w:themeColor="text1"/>
+          <w:sz w:val="28"/>
+          <w:szCs w:val="28"/>
+        </w:rPr>
+      </w:pPr>
     </w:p>
     <w:sectPr>
       <w:pgSz w:w="11906" w:h="16838"/>

</xml_diff>